<commit_message>
Thiet ke mot phan giao thuc tai server
</commit_message>
<xml_diff>
--- a/doc/Description.docx
+++ b/doc/Description.docx
@@ -227,6 +227,101 @@
     </w:p>
     <w:p>
       <w:pPr>
+        <w:pStyle w:val="ListParagraph"/>
+        <w:numPr>
+          <w:ilvl w:val="0"/>
+          <w:numId w:val="1"/>
+        </w:numPr>
+        <w:ind w:right="4"/>
+        <w:rPr>
+          <w:lang w:val="vi-VN"/>
+        </w:rPr>
+      </w:pPr>
+      <w:r>
+        <w:rPr>
+          <w:lang w:val="vi-VN"/>
+        </w:rPr>
+        <w:t>Bản tin login.</w:t>
+      </w:r>
+    </w:p>
+    <w:p>
+      <w:pPr>
+        <w:pStyle w:val="ListParagraph"/>
+        <w:numPr>
+          <w:ilvl w:val="0"/>
+          <w:numId w:val="1"/>
+        </w:numPr>
+        <w:ind w:right="4"/>
+        <w:rPr>
+          <w:lang w:val="vi-VN"/>
+        </w:rPr>
+      </w:pPr>
+      <w:r>
+        <w:rPr>
+          <w:lang w:val="vi-VN"/>
+        </w:rPr>
+        <w:t>Bản tin logout.</w:t>
+      </w:r>
+    </w:p>
+    <w:p>
+      <w:pPr>
+        <w:pStyle w:val="ListParagraph"/>
+        <w:numPr>
+          <w:ilvl w:val="0"/>
+          <w:numId w:val="1"/>
+        </w:numPr>
+        <w:ind w:right="4"/>
+        <w:rPr>
+          <w:lang w:val="vi-VN"/>
+        </w:rPr>
+      </w:pPr>
+      <w:r>
+        <w:rPr>
+          <w:lang w:val="vi-VN"/>
+        </w:rPr>
+        <w:t>Bản tin lấy danh sách user đang online.</w:t>
+      </w:r>
+    </w:p>
+    <w:p>
+      <w:pPr>
+        <w:pStyle w:val="ListParagraph"/>
+        <w:numPr>
+          <w:ilvl w:val="0"/>
+          <w:numId w:val="1"/>
+        </w:numPr>
+        <w:ind w:right="4"/>
+        <w:rPr>
+          <w:lang w:val="vi-VN"/>
+        </w:rPr>
+      </w:pPr>
+      <w:r>
+        <w:rPr>
+          <w:lang w:val="vi-VN"/>
+        </w:rPr>
+        <w:t>Bản tin lấy về chatSession.</w:t>
+      </w:r>
+    </w:p>
+    <w:p>
+      <w:pPr>
+        <w:pStyle w:val="ListParagraph"/>
+        <w:numPr>
+          <w:ilvl w:val="0"/>
+          <w:numId w:val="1"/>
+        </w:numPr>
+        <w:ind w:right="4"/>
+        <w:rPr>
+          <w:lang w:val="vi-VN"/>
+        </w:rPr>
+      </w:pPr>
+      <w:r>
+        <w:rPr>
+          <w:lang w:val="vi-VN"/>
+        </w:rPr>
+        <w:t>Bản tin gửi dữ liệu chat.</w:t>
+      </w:r>
+    </w:p>
+    <w:p>
+      <w:pPr>
         <w:ind w:left="0" w:right="4" w:firstLine="0"/>
         <w:rPr>
           <w:lang w:val="vi-VN"/>
@@ -241,29 +336,771 @@
           <w:lang w:val="vi-VN"/>
         </w:rPr>
       </w:pPr>
+      <w:r>
+        <w:rPr>
+          <w:b/>
+          <w:lang w:val="vi-VN"/>
+        </w:rPr>
+        <w:t>4. Phương thức giao tiếp.</w:t>
+      </w:r>
+    </w:p>
+    <w:p>
+      <w:pPr>
+        <w:ind w:left="0" w:right="4" w:firstLine="0"/>
+        <w:rPr>
+          <w:lang w:val="vi-VN"/>
+        </w:rPr>
+      </w:pPr>
+      <w:r>
+        <w:rPr>
+          <w:lang w:val="vi-VN"/>
+        </w:rPr>
+        <w:t xml:space="preserve">Dự định sử dụng </w:t>
+      </w:r>
+      <w:r>
+        <w:rPr>
+          <w:lang w:val="vi-VN"/>
+        </w:rPr>
+        <w:t>raw data để truyền dữ liệu, định dạng các bản tin dạng json.</w:t>
+      </w:r>
+    </w:p>
+    <w:p>
+      <w:pPr>
+        <w:ind w:left="0" w:right="4" w:firstLine="0"/>
+        <w:rPr>
+          <w:b/>
+          <w:lang w:val="vi-VN"/>
+        </w:rPr>
+      </w:pPr>
+      <w:r>
+        <w:rPr>
+          <w:b/>
+          <w:lang w:val="vi-VN"/>
+        </w:rPr>
+        <w:t>5. Chi tiết định dạng các bản tin.</w:t>
+      </w:r>
+    </w:p>
+    <w:p>
+      <w:pPr>
+        <w:ind w:left="0" w:right="4" w:firstLine="0"/>
+        <w:rPr>
+          <w:b/>
+          <w:lang w:val="vi-VN"/>
+        </w:rPr>
+      </w:pPr>
+      <w:r>
+        <w:rPr>
+          <w:b/>
+          <w:lang w:val="vi-VN"/>
+        </w:rPr>
+        <w:t>5.1. Các bản tin server.</w:t>
+      </w:r>
+    </w:p>
+    <w:p>
+      <w:pPr>
+        <w:ind w:left="0" w:right="4" w:firstLine="0"/>
+        <w:rPr>
+          <w:lang w:val="vi-VN"/>
+        </w:rPr>
+      </w:pPr>
+    </w:p>
+    <w:p>
+      <w:pPr>
+        <w:ind w:left="0" w:right="4" w:firstLine="0"/>
+        <w:rPr>
+          <w:b/>
+          <w:lang w:val="vi-VN"/>
+        </w:rPr>
+      </w:pPr>
+      <w:r>
+        <w:rPr>
+          <w:b/>
+          <w:lang w:val="vi-VN"/>
+        </w:rPr>
+        <w:lastRenderedPageBreak/>
+        <w:t>Bản tin xác thực:</w:t>
+      </w:r>
+    </w:p>
+    <w:p>
+      <w:pPr>
+        <w:ind w:left="0" w:right="4" w:firstLine="0"/>
+        <w:rPr>
+          <w:lang w:val="vi-VN"/>
+        </w:rPr>
+      </w:pPr>
+      <w:r>
+        <w:rPr>
+          <w:lang w:val="vi-VN"/>
+        </w:rPr>
+        <w:t>Là 1 object</w:t>
+      </w:r>
+      <w:r>
+        <w:rPr>
+          <w:lang w:val="vi-VN"/>
+        </w:rPr>
+        <w:t xml:space="preserve">, gồm 3 </w:t>
+      </w:r>
+      <w:r>
+        <w:rPr>
+          <w:lang w:val="vi-VN"/>
+        </w:rPr>
+        <w:t>key</w:t>
+      </w:r>
+      <w:r>
+        <w:rPr>
+          <w:lang w:val="vi-VN"/>
+        </w:rPr>
+        <w:t>:</w:t>
+      </w:r>
+    </w:p>
+    <w:p>
+      <w:pPr>
+        <w:pStyle w:val="ListParagraph"/>
+        <w:numPr>
+          <w:ilvl w:val="0"/>
+          <w:numId w:val="1"/>
+        </w:numPr>
+        <w:ind w:right="4"/>
+        <w:rPr>
+          <w:lang w:val="vi-VN"/>
+        </w:rPr>
+      </w:pPr>
+      <w:r>
+        <w:rPr>
+          <w:lang w:val="vi-VN"/>
+        </w:rPr>
+        <w:t>xicaloID: ID của bản tin, luôn là 0</w:t>
+      </w:r>
+    </w:p>
+    <w:p>
+      <w:pPr>
+        <w:pStyle w:val="ListParagraph"/>
+        <w:numPr>
+          <w:ilvl w:val="0"/>
+          <w:numId w:val="1"/>
+        </w:numPr>
+        <w:ind w:right="4"/>
+        <w:rPr>
+          <w:lang w:val="vi-VN"/>
+        </w:rPr>
+      </w:pPr>
+      <w:r>
+        <w:rPr>
+          <w:lang w:val="vi-VN"/>
+        </w:rPr>
+        <w:t>xicaloResopne: là 1 số nguyên, 0 báo không tồn tại user, 1 báo sai username hoặc password, 2 báo thành công.</w:t>
+      </w:r>
+    </w:p>
+    <w:p>
+      <w:pPr>
+        <w:pStyle w:val="ListParagraph"/>
+        <w:numPr>
+          <w:ilvl w:val="0"/>
+          <w:numId w:val="1"/>
+        </w:numPr>
+        <w:ind w:right="4"/>
+        <w:rPr>
+          <w:lang w:val="vi-VN"/>
+        </w:rPr>
+      </w:pPr>
+      <w:r>
+        <w:rPr>
+          <w:lang w:val="vi-VN"/>
+        </w:rPr>
+        <w:t xml:space="preserve">xicaloSession: là 1 chuỗi string đại diện cho phiên đăng nhập của user, nếu </w:t>
+      </w:r>
+      <w:r>
+        <w:rPr>
+          <w:lang w:val="vi-VN"/>
+        </w:rPr>
+        <w:t>xicaloResopne</w:t>
+      </w:r>
+      <w:r>
+        <w:rPr>
+          <w:lang w:val="vi-VN"/>
+        </w:rPr>
+        <w:t xml:space="preserve"> là 0 hoặc 1 thì chuõi này rỗng, nếu là 2 thì chuỗi này sẽ là chuỗi 40 ký tự.</w:t>
+      </w:r>
+    </w:p>
+    <w:p>
+      <w:pPr>
+        <w:ind w:left="0" w:right="4" w:firstLine="0"/>
+        <w:rPr>
+          <w:i/>
+          <w:lang w:val="vi-VN"/>
+        </w:rPr>
+      </w:pPr>
+      <w:r>
+        <w:rPr>
+          <w:i/>
+          <w:lang w:val="vi-VN"/>
+        </w:rPr>
+        <w:t>{</w:t>
+      </w:r>
+    </w:p>
+    <w:p>
+      <w:pPr>
+        <w:ind w:left="0" w:right="4" w:firstLine="0"/>
+        <w:rPr>
+          <w:i/>
+          <w:lang w:val="vi-VN"/>
+        </w:rPr>
+      </w:pPr>
+      <w:r>
+        <w:rPr>
+          <w:i/>
+          <w:lang w:val="vi-VN"/>
+        </w:rPr>
+        <w:t>“xicaloID”:0,</w:t>
+      </w:r>
+    </w:p>
+    <w:p>
+      <w:pPr>
+        <w:ind w:left="0" w:right="4" w:firstLine="0"/>
+        <w:rPr>
+          <w:i/>
+          <w:lang w:val="vi-VN"/>
+        </w:rPr>
+      </w:pPr>
+      <w:r>
+        <w:rPr>
+          <w:i/>
+          <w:lang w:val="vi-VN"/>
+        </w:rPr>
+        <w:t>“xicaloRespone”:0,</w:t>
+      </w:r>
+    </w:p>
+    <w:p>
+      <w:pPr>
+        <w:ind w:left="0" w:right="4" w:firstLine="0"/>
+        <w:rPr>
+          <w:i/>
+          <w:lang w:val="vi-VN"/>
+        </w:rPr>
+      </w:pPr>
+      <w:r>
+        <w:rPr>
+          <w:i/>
+          <w:lang w:val="vi-VN"/>
+        </w:rPr>
+        <w:t>“xicaloSession”:”session string”</w:t>
+      </w:r>
+    </w:p>
+    <w:p>
+      <w:pPr>
+        <w:ind w:left="0" w:right="4" w:firstLine="0"/>
+        <w:rPr>
+          <w:i/>
+          <w:lang w:val="vi-VN"/>
+        </w:rPr>
+      </w:pPr>
+      <w:r>
+        <w:rPr>
+          <w:i/>
+          <w:lang w:val="vi-VN"/>
+        </w:rPr>
+        <w:t>}</w:t>
+      </w:r>
+    </w:p>
+    <w:p>
+      <w:pPr>
+        <w:ind w:left="0" w:right="4" w:firstLine="0"/>
+        <w:rPr>
+          <w:b/>
+          <w:lang w:val="vi-VN"/>
+        </w:rPr>
+      </w:pPr>
+      <w:r>
+        <w:rPr>
+          <w:b/>
+          <w:lang w:val="vi-VN"/>
+        </w:rPr>
+        <w:t>Bản tin trả về</w:t>
+      </w:r>
+      <w:r>
+        <w:rPr>
+          <w:b/>
+          <w:lang w:val="vi-VN"/>
+        </w:rPr>
+        <w:t xml:space="preserve"> danh sách client đang online:</w:t>
+      </w:r>
+    </w:p>
+    <w:p>
+      <w:pPr>
+        <w:ind w:left="0" w:right="4" w:firstLine="0"/>
+        <w:rPr>
+          <w:lang w:val="vi-VN"/>
+        </w:rPr>
+      </w:pPr>
+      <w:r>
+        <w:rPr>
+          <w:lang w:val="vi-VN"/>
+        </w:rPr>
+        <w:t xml:space="preserve">Là 1 object, gồm </w:t>
+      </w:r>
+      <w:r>
+        <w:rPr>
+          <w:lang w:val="vi-VN"/>
+        </w:rPr>
+        <w:t>4</w:t>
+      </w:r>
+      <w:r>
+        <w:rPr>
+          <w:lang w:val="vi-VN"/>
+        </w:rPr>
+        <w:t xml:space="preserve"> key:</w:t>
+      </w:r>
+    </w:p>
+    <w:p>
+      <w:pPr>
+        <w:pStyle w:val="ListParagraph"/>
+        <w:numPr>
+          <w:ilvl w:val="0"/>
+          <w:numId w:val="1"/>
+        </w:numPr>
+        <w:ind w:right="4"/>
+        <w:rPr>
+          <w:lang w:val="vi-VN"/>
+        </w:rPr>
+      </w:pPr>
+      <w:r>
+        <w:rPr>
+          <w:lang w:val="vi-VN"/>
+        </w:rPr>
+        <w:t>xicaloID</w:t>
+      </w:r>
+      <w:r>
+        <w:rPr>
+          <w:lang w:val="vi-VN"/>
+        </w:rPr>
+        <w:t xml:space="preserve">: </w:t>
+      </w:r>
+      <w:r>
+        <w:rPr>
+          <w:lang w:val="vi-VN"/>
+        </w:rPr>
+        <w:t xml:space="preserve">là 1 số gnuyên, </w:t>
+      </w:r>
+      <w:r>
+        <w:rPr>
+          <w:lang w:val="vi-VN"/>
+        </w:rPr>
+        <w:t>luôn là 1.</w:t>
+      </w:r>
+    </w:p>
+    <w:p>
+      <w:pPr>
+        <w:pStyle w:val="ListParagraph"/>
+        <w:numPr>
+          <w:ilvl w:val="0"/>
+          <w:numId w:val="1"/>
+        </w:numPr>
+        <w:ind w:right="4"/>
+        <w:rPr>
+          <w:lang w:val="vi-VN"/>
+        </w:rPr>
+      </w:pPr>
+      <w:r>
+        <w:rPr>
+          <w:lang w:val="vi-VN"/>
+        </w:rPr>
+        <w:t>xicaloSession</w:t>
+      </w:r>
+      <w:r>
+        <w:rPr>
+          <w:lang w:val="vi-VN"/>
+        </w:rPr>
+        <w:t xml:space="preserve">: </w:t>
+      </w:r>
+      <w:r>
+        <w:rPr>
+          <w:lang w:val="vi-VN"/>
+        </w:rPr>
+        <w:t xml:space="preserve">là 1 string, </w:t>
+      </w:r>
+      <w:r>
+        <w:rPr>
+          <w:lang w:val="vi-VN"/>
+        </w:rPr>
+        <w:t>session của user yêu cầu lấy danh sách người online</w:t>
+      </w:r>
+      <w:r>
+        <w:rPr>
+          <w:lang w:val="vi-VN"/>
+        </w:rPr>
+        <w:t>.</w:t>
+      </w:r>
+    </w:p>
+    <w:p>
+      <w:pPr>
+        <w:pStyle w:val="ListParagraph"/>
+        <w:numPr>
+          <w:ilvl w:val="0"/>
+          <w:numId w:val="1"/>
+        </w:numPr>
+        <w:ind w:right="4"/>
+        <w:rPr>
+          <w:lang w:val="vi-VN"/>
+        </w:rPr>
+      </w:pPr>
+      <w:r>
+        <w:rPr>
+          <w:lang w:val="vi-VN"/>
+        </w:rPr>
+        <w:t>numberOfUser</w:t>
+      </w:r>
+      <w:r>
+        <w:rPr>
+          <w:lang w:val="vi-VN"/>
+        </w:rPr>
+        <w:t xml:space="preserve">: </w:t>
+      </w:r>
+      <w:r>
+        <w:rPr>
+          <w:lang w:val="vi-VN"/>
+        </w:rPr>
+        <w:t xml:space="preserve">là 1 số nguyên, </w:t>
+      </w:r>
+      <w:r>
+        <w:rPr>
+          <w:lang w:val="vi-VN"/>
+        </w:rPr>
+        <w:t>số user đang online.</w:t>
+      </w:r>
+    </w:p>
+    <w:p>
+      <w:pPr>
+        <w:pStyle w:val="ListParagraph"/>
+        <w:numPr>
+          <w:ilvl w:val="0"/>
+          <w:numId w:val="1"/>
+        </w:numPr>
+        <w:ind w:right="4"/>
+        <w:rPr>
+          <w:lang w:val="vi-VN"/>
+        </w:rPr>
+      </w:pPr>
+      <w:r>
+        <w:rPr>
+          <w:lang w:val="vi-VN"/>
+        </w:rPr>
+        <w:t>listUserID</w:t>
+      </w:r>
+      <w:r>
+        <w:rPr>
+          <w:lang w:val="vi-VN"/>
+        </w:rPr>
+        <w:t>: là 1 mảng, mỗi phần tử là 1 string, mỗi string là id của từng user.</w:t>
+      </w:r>
+    </w:p>
+    <w:p>
+      <w:pPr>
+        <w:ind w:left="0" w:right="4" w:firstLine="0"/>
+        <w:rPr>
+          <w:i/>
+          <w:lang w:val="vi-VN"/>
+        </w:rPr>
+      </w:pPr>
+      <w:r>
+        <w:rPr>
+          <w:i/>
+          <w:lang w:val="vi-VN"/>
+        </w:rPr>
+        <w:t>{</w:t>
+      </w:r>
+    </w:p>
+    <w:p>
+      <w:pPr>
+        <w:ind w:left="0" w:right="4" w:firstLine="0"/>
+        <w:rPr>
+          <w:i/>
+          <w:lang w:val="vi-VN"/>
+        </w:rPr>
+      </w:pPr>
+      <w:r>
+        <w:rPr>
+          <w:i/>
+          <w:lang w:val="vi-VN"/>
+        </w:rPr>
+        <w:t>“xicaloID”:</w:t>
+      </w:r>
+      <w:r>
+        <w:rPr>
+          <w:i/>
+          <w:lang w:val="vi-VN"/>
+        </w:rPr>
+        <w:t>1</w:t>
+      </w:r>
+      <w:r>
+        <w:rPr>
+          <w:i/>
+          <w:lang w:val="vi-VN"/>
+        </w:rPr>
+        <w:t>,</w:t>
+      </w:r>
+    </w:p>
+    <w:p>
+      <w:pPr>
+        <w:ind w:left="0" w:right="4" w:firstLine="0"/>
+        <w:rPr>
+          <w:i/>
+          <w:lang w:val="vi-VN"/>
+        </w:rPr>
+      </w:pPr>
+      <w:r>
+        <w:rPr>
+          <w:i/>
+          <w:lang w:val="vi-VN"/>
+        </w:rPr>
+        <w:t>“xicaloSession”:”session string”</w:t>
+      </w:r>
+      <w:r>
+        <w:rPr>
+          <w:i/>
+          <w:lang w:val="vi-VN"/>
+        </w:rPr>
+        <w:t>,</w:t>
+      </w:r>
+    </w:p>
+    <w:p>
+      <w:pPr>
+        <w:ind w:left="0" w:right="4" w:firstLine="0"/>
+        <w:rPr>
+          <w:i/>
+          <w:lang w:val="vi-VN"/>
+        </w:rPr>
+      </w:pPr>
+      <w:r>
+        <w:rPr>
+          <w:i/>
+          <w:lang w:val="vi-VN"/>
+        </w:rPr>
+        <w:t>“numberOfUser”:2,</w:t>
+      </w:r>
+    </w:p>
+    <w:p>
+      <w:pPr>
+        <w:ind w:left="0" w:right="4" w:firstLine="0"/>
+        <w:rPr>
+          <w:i/>
+          <w:lang w:val="vi-VN"/>
+        </w:rPr>
+      </w:pPr>
+      <w:r>
+        <w:rPr>
+          <w:i/>
+          <w:lang w:val="vi-VN"/>
+        </w:rPr>
+        <w:t>“listUserID”: [“id1”, “id2”, “id3”]</w:t>
+      </w:r>
+    </w:p>
+    <w:p>
+      <w:pPr>
+        <w:ind w:left="0" w:right="4" w:firstLine="0"/>
+        <w:rPr>
+          <w:i/>
+          <w:lang w:val="vi-VN"/>
+        </w:rPr>
+      </w:pPr>
+      <w:r>
+        <w:rPr>
+          <w:i/>
+          <w:lang w:val="vi-VN"/>
+        </w:rPr>
+        <w:t>}</w:t>
+      </w:r>
+    </w:p>
+    <w:p>
+      <w:pPr>
+        <w:ind w:left="0" w:right="4" w:firstLine="0"/>
+        <w:rPr>
+          <w:lang w:val="vi-VN"/>
+        </w:rPr>
+      </w:pPr>
+      <w:r>
+        <w:rPr>
+          <w:lang w:val="vi-VN"/>
+        </w:rPr>
+        <w:t>Bản tin trả về chatSession</w:t>
+      </w:r>
+      <w:r>
+        <w:rPr>
+          <w:lang w:val="vi-VN"/>
+        </w:rPr>
+        <w:t>:</w:t>
+      </w:r>
+    </w:p>
+    <w:p>
+      <w:pPr>
+        <w:ind w:left="0" w:right="4" w:firstLine="0"/>
+        <w:rPr>
+          <w:lang w:val="vi-VN"/>
+        </w:rPr>
+      </w:pPr>
+      <w:r>
+        <w:rPr>
+          <w:lang w:val="vi-VN"/>
+        </w:rPr>
+        <w:t>Là 1 object, gồm 4 key:</w:t>
+      </w:r>
+    </w:p>
+    <w:p>
+      <w:pPr>
+        <w:ind w:left="0" w:right="0"/>
+        <w:rPr>
+          <w:lang w:val="vi-VN"/>
+        </w:rPr>
+      </w:pPr>
+      <w:r>
+        <w:rPr>
+          <w:lang w:val="vi-VN"/>
+        </w:rPr>
+        <w:br w:type="page"/>
+      </w:r>
+    </w:p>
+    <w:p>
+      <w:pPr>
+        <w:ind w:left="0" w:right="4" w:firstLine="0"/>
+        <w:rPr>
+          <w:lang w:val="vi-VN"/>
+        </w:rPr>
+      </w:pPr>
+    </w:p>
+    <w:p>
+      <w:pPr>
+        <w:ind w:left="0" w:right="4" w:firstLine="0"/>
+        <w:rPr>
+          <w:i/>
+          <w:lang w:val="vi-VN"/>
+        </w:rPr>
+      </w:pPr>
+      <w:r>
+        <w:rPr>
+          <w:i/>
+          <w:lang w:val="vi-VN"/>
+        </w:rPr>
+        <w:t>{</w:t>
+      </w:r>
+    </w:p>
+    <w:p>
+      <w:pPr>
+        <w:ind w:left="0" w:right="4" w:firstLine="0"/>
+        <w:rPr>
+          <w:i/>
+          <w:lang w:val="vi-VN"/>
+        </w:rPr>
+      </w:pPr>
+      <w:r>
+        <w:rPr>
+          <w:i/>
+          <w:lang w:val="vi-VN"/>
+        </w:rPr>
+        <w:t>“xicaloID”:</w:t>
+      </w:r>
+      <w:r>
+        <w:rPr>
+          <w:i/>
+          <w:lang w:val="vi-VN"/>
+        </w:rPr>
+        <w:t>2</w:t>
+      </w:r>
+      <w:r>
+        <w:rPr>
+          <w:i/>
+          <w:lang w:val="vi-VN"/>
+        </w:rPr>
+        <w:t>,</w:t>
+      </w:r>
+    </w:p>
+    <w:p>
+      <w:pPr>
+        <w:ind w:left="0" w:right="4" w:firstLine="0"/>
+        <w:rPr>
+          <w:i/>
+          <w:lang w:val="vi-VN"/>
+        </w:rPr>
+      </w:pPr>
+      <w:r>
+        <w:rPr>
+          <w:i/>
+          <w:lang w:val="vi-VN"/>
+        </w:rPr>
+        <w:t>“xicaloSession”:”session string”,</w:t>
+      </w:r>
+    </w:p>
+    <w:p>
+      <w:pPr>
+        <w:ind w:left="0" w:right="4" w:firstLine="0"/>
+        <w:rPr>
+          <w:i/>
+          <w:lang w:val="vi-VN"/>
+        </w:rPr>
+      </w:pPr>
+      <w:r>
+        <w:rPr>
+          <w:i/>
+          <w:lang w:val="vi-VN"/>
+        </w:rPr>
+        <w:t>“chatSession”:”session string”</w:t>
+      </w:r>
       <w:bookmarkStart w:id="0" w:name="_GoBack"/>
-      <w:r>
-        <w:rPr>
-          <w:b/>
-          <w:lang w:val="vi-VN"/>
-        </w:rPr>
-        <w:t>4. Phương thức giao tiếp.</w:t>
-      </w:r>
-    </w:p>
-    <w:bookmarkEnd w:id="0"/>
-    <w:p>
-      <w:pPr>
-        <w:ind w:left="0" w:right="4" w:firstLine="0"/>
-        <w:rPr>
-          <w:lang w:val="vi-VN"/>
-        </w:rPr>
-      </w:pPr>
-      <w:r>
-        <w:rPr>
-          <w:lang w:val="vi-VN"/>
-        </w:rPr>
-        <w:t>Dự định sử dụng raw data để giao tiếp, sau này nâng cấp có thể sử dụng https.</w:t>
-      </w:r>
+      <w:bookmarkEnd w:id="0"/>
+    </w:p>
+    <w:p>
+      <w:pPr>
+        <w:ind w:left="0" w:right="4" w:firstLine="0"/>
+        <w:rPr>
+          <w:i/>
+          <w:lang w:val="vi-VN"/>
+        </w:rPr>
+      </w:pPr>
+      <w:r>
+        <w:rPr>
+          <w:i/>
+          <w:lang w:val="vi-VN"/>
+        </w:rPr>
+        <w:t>“listUserID”: [“id1”, “id2”, “id3”]</w:t>
+      </w:r>
+    </w:p>
+    <w:p>
+      <w:pPr>
+        <w:ind w:left="0" w:right="4" w:firstLine="0"/>
+        <w:rPr>
+          <w:i/>
+          <w:lang w:val="vi-VN"/>
+        </w:rPr>
+      </w:pPr>
+      <w:r>
+        <w:rPr>
+          <w:i/>
+          <w:lang w:val="vi-VN"/>
+        </w:rPr>
+        <w:t>}</w:t>
+      </w:r>
+    </w:p>
+    <w:p>
+      <w:pPr>
+        <w:ind w:left="0" w:right="4" w:firstLine="0"/>
+        <w:rPr>
+          <w:lang w:val="vi-VN"/>
+        </w:rPr>
+      </w:pPr>
+    </w:p>
+    <w:p>
+      <w:pPr>
+        <w:ind w:left="0" w:right="4" w:firstLine="0"/>
+        <w:rPr>
+          <w:lang w:val="vi-VN"/>
+        </w:rPr>
+      </w:pPr>
+    </w:p>
+    <w:p>
+      <w:pPr>
+        <w:ind w:left="0" w:right="4" w:firstLine="0"/>
+        <w:rPr>
+          <w:lang w:val="vi-VN"/>
+        </w:rPr>
+      </w:pPr>
     </w:p>
     <w:sectPr>
       <w:pgSz w:w="12240" w:h="15840"/>

</xml_diff>